<commit_message>
Week 5 coding assignment
</commit_message>
<xml_diff>
--- a/Java-Week5_Coding-Assignment.docx
+++ b/Java-Week5_Coding-Assignment.docx
@@ -314,21 +314,7 @@
         <w:rPr>
           <w:szCs w:val="24"/>
         </w:rPr>
-        <w:t xml:space="preserve"> and paste them in this document </w:t>
-      </w:r>
-      <w:proofErr w:type="gramStart"/>
-      <w:r>
-        <w:rPr>
-          <w:szCs w:val="24"/>
-        </w:rPr>
-        <w:t>where</w:t>
-      </w:r>
-      <w:proofErr w:type="gramEnd"/>
-      <w:r>
-        <w:rPr>
-          <w:szCs w:val="24"/>
-        </w:rPr>
-        <w:t xml:space="preserve"> instructed below.</w:t>
+        <w:t xml:space="preserve"> and paste them in this document where instructed below.</w:t>
       </w:r>
       <w:r>
         <w:rPr>
@@ -346,21 +332,7 @@
         <w:rPr>
           <w:szCs w:val="24"/>
         </w:rPr>
-        <w:t xml:space="preserve">Add the URL for this week’s repository to this document </w:t>
-      </w:r>
-      <w:proofErr w:type="gramStart"/>
-      <w:r>
-        <w:rPr>
-          <w:szCs w:val="24"/>
-        </w:rPr>
-        <w:t>where</w:t>
-      </w:r>
-      <w:proofErr w:type="gramEnd"/>
-      <w:r>
-        <w:rPr>
-          <w:szCs w:val="24"/>
-        </w:rPr>
-        <w:t xml:space="preserve"> instructed and s</w:t>
+        <w:t>Add the URL for this week’s repository to this document where instructed and s</w:t>
       </w:r>
       <w:r>
         <w:rPr>
@@ -522,14 +494,12 @@
           <w:szCs w:val="24"/>
         </w:rPr>
       </w:pPr>
-      <w:proofErr w:type="spellStart"/>
       <w:r>
         <w:rPr>
           <w:szCs w:val="24"/>
         </w:rPr>
         <w:t>AsteriskLogger</w:t>
       </w:r>
-      <w:proofErr w:type="spellEnd"/>
     </w:p>
     <w:p>
       <w:pPr>
@@ -543,14 +513,12 @@
           <w:szCs w:val="24"/>
         </w:rPr>
       </w:pPr>
-      <w:proofErr w:type="spellStart"/>
       <w:r>
         <w:rPr>
           <w:szCs w:val="24"/>
         </w:rPr>
         <w:t>SpacedLogger</w:t>
       </w:r>
-      <w:proofErr w:type="spellEnd"/>
     </w:p>
     <w:p>
       <w:pPr>
@@ -568,35 +536,7 @@
         <w:rPr>
           <w:szCs w:val="24"/>
         </w:rPr>
-        <w:t xml:space="preserve">The log method on the </w:t>
-      </w:r>
-      <w:proofErr w:type="spellStart"/>
-      <w:r>
-        <w:rPr>
-          <w:szCs w:val="24"/>
-        </w:rPr>
-        <w:t>AsteriskLogger</w:t>
-      </w:r>
-      <w:proofErr w:type="spellEnd"/>
-      <w:r>
-        <w:rPr>
-          <w:szCs w:val="24"/>
-        </w:rPr>
-        <w:t xml:space="preserve"> should print out the String it receives between 3 asterisks on either side of the String (</w:t>
-      </w:r>
-      <w:proofErr w:type="gramStart"/>
-      <w:r>
-        <w:rPr>
-          <w:szCs w:val="24"/>
-        </w:rPr>
-        <w:t>e.g.</w:t>
-      </w:r>
-      <w:proofErr w:type="gramEnd"/>
-      <w:r>
-        <w:rPr>
-          <w:szCs w:val="24"/>
-        </w:rPr>
-        <w:t xml:space="preserve"> if the String passed in is “Hello”, then it should print ***Hello*** to the console.</w:t>
+        <w:t>The log method on the AsteriskLogger should print out the String it receives between 3 asterisks on either side of the String (e.g. if the String passed in is “Hello”, then it should print ***Hello*** to the console.</w:t>
       </w:r>
       <w:r>
         <w:rPr>
@@ -621,21 +561,7 @@
         <w:rPr>
           <w:szCs w:val="24"/>
         </w:rPr>
-        <w:t xml:space="preserve">The error method on the </w:t>
-      </w:r>
-      <w:proofErr w:type="spellStart"/>
-      <w:r>
-        <w:rPr>
-          <w:szCs w:val="24"/>
-        </w:rPr>
-        <w:t>AsteriskLogger</w:t>
-      </w:r>
-      <w:proofErr w:type="spellEnd"/>
-      <w:r>
-        <w:rPr>
-          <w:szCs w:val="24"/>
-        </w:rPr>
-        <w:t xml:space="preserve"> should print the String it receives inside a box of asterisks, with the String preceded by the word “ERROR:”. For example, if “Hello” is the argument, the following should be printed:</w:t>
+        <w:t>The error method on the AsteriskLogger should print the String it receives inside a box of asterisks, with the String preceded by the word “ERROR:”. For example, if “Hello” is the argument, the following should be printed:</w:t>
       </w:r>
     </w:p>
     <w:p>
@@ -717,21 +643,7 @@
         <w:rPr>
           <w:szCs w:val="24"/>
         </w:rPr>
-        <w:t xml:space="preserve">The </w:t>
-      </w:r>
-      <w:proofErr w:type="spellStart"/>
-      <w:r>
-        <w:rPr>
-          <w:szCs w:val="24"/>
-        </w:rPr>
-        <w:t>SpacedLogger</w:t>
-      </w:r>
-      <w:proofErr w:type="spellEnd"/>
-      <w:r>
-        <w:rPr>
-          <w:szCs w:val="24"/>
-        </w:rPr>
-        <w:t xml:space="preserve"> should add spaces between each character of the String argument passed into its methods.</w:t>
+        <w:t>The SpacedLogger should add spaces between each character of the String argument passed into its methods.</w:t>
       </w:r>
     </w:p>
     <w:p>
@@ -750,21 +662,7 @@
         <w:rPr>
           <w:szCs w:val="24"/>
         </w:rPr>
-        <w:t xml:space="preserve">If the log method received “Hello” as an argument, it should print H e l </w:t>
-      </w:r>
-      <w:proofErr w:type="spellStart"/>
-      <w:r>
-        <w:rPr>
-          <w:szCs w:val="24"/>
-        </w:rPr>
-        <w:t>l</w:t>
-      </w:r>
-      <w:proofErr w:type="spellEnd"/>
-      <w:r>
-        <w:rPr>
-          <w:szCs w:val="24"/>
-        </w:rPr>
-        <w:t xml:space="preserve"> o</w:t>
+        <w:t>If the log method received “Hello” as an argument, it should print H e l l o</w:t>
       </w:r>
     </w:p>
     <w:p>
@@ -783,35 +681,7 @@
         <w:rPr>
           <w:szCs w:val="24"/>
         </w:rPr>
-        <w:t xml:space="preserve">The error method should do the same, but with “ERROR:” preceding the </w:t>
-      </w:r>
-      <w:proofErr w:type="gramStart"/>
-      <w:r>
-        <w:rPr>
-          <w:szCs w:val="24"/>
-        </w:rPr>
-        <w:t>spaced out</w:t>
-      </w:r>
-      <w:proofErr w:type="gramEnd"/>
-      <w:r>
-        <w:rPr>
-          <w:szCs w:val="24"/>
-        </w:rPr>
-        <w:t xml:space="preserve"> input (i.e. ERROR: H e l </w:t>
-      </w:r>
-      <w:proofErr w:type="spellStart"/>
-      <w:r>
-        <w:rPr>
-          <w:szCs w:val="24"/>
-        </w:rPr>
-        <w:t>l</w:t>
-      </w:r>
-      <w:proofErr w:type="spellEnd"/>
-      <w:r>
-        <w:rPr>
-          <w:szCs w:val="24"/>
-        </w:rPr>
-        <w:t xml:space="preserve"> o)</w:t>
+        <w:t>The error method should do the same, but with “ERROR:” preceding the spaced out input (i.e. ERROR: H e l l o)</w:t>
       </w:r>
     </w:p>
     <w:p>
@@ -896,6 +766,7 @@
       <w:r>
         <w:rPr>
           <w:b/>
+          <w:noProof/>
           <w:szCs w:val="24"/>
         </w:rPr>
         <w:drawing>
@@ -960,6 +831,7 @@
       <w:r>
         <w:rPr>
           <w:b/>
+          <w:noProof/>
           <w:szCs w:val="24"/>
         </w:rPr>
         <w:drawing>
@@ -1009,6 +881,7 @@
       <w:r>
         <w:rPr>
           <w:b/>
+          <w:noProof/>
           <w:szCs w:val="24"/>
         </w:rPr>
         <w:lastRenderedPageBreak/>
@@ -1059,6 +932,7 @@
       <w:r>
         <w:rPr>
           <w:b/>
+          <w:noProof/>
           <w:szCs w:val="24"/>
         </w:rPr>
         <w:lastRenderedPageBreak/>
@@ -1109,6 +983,7 @@
       <w:r>
         <w:rPr>
           <w:b/>
+          <w:noProof/>
           <w:szCs w:val="24"/>
         </w:rPr>
         <w:drawing>
@@ -1175,7 +1050,7 @@
           <w:bCs/>
           <w:szCs w:val="24"/>
         </w:rPr>
-        <w:t>https://github.com/kvang789/java-week-5-hw.git</w:t>
+        <w:t>https://github.com/kvang789/week-5-hw.git</w:t>
       </w:r>
     </w:p>
     <w:sectPr>

</xml_diff>